<commit_message>
ajuste da estrutura do projeto
</commit_message>
<xml_diff>
--- a/2.Design/2.2.VA/Documento de Visão Arquitetural de Software.docx
+++ b/2.Design/2.2.VA/Documento de Visão Arquitetural de Software.docx
@@ -1548,12 +1548,12 @@
           <wp:inline distB="114300" distT="114300" distL="114300" distR="114300">
             <wp:extent cx="5943600" cy="5054600"/>
             <wp:effectExtent b="0" l="0" r="0" t="0"/>
-            <wp:docPr id="1" name="image3.jpg"/>
+            <wp:docPr id="1" name="image1.jpg"/>
             <a:graphic>
               <a:graphicData uri="http://schemas.openxmlformats.org/drawingml/2006/picture">
                 <pic:pic>
                   <pic:nvPicPr>
-                    <pic:cNvPr id="0" name="image3.jpg"/>
+                    <pic:cNvPr id="0" name="image1.jpg"/>
                     <pic:cNvPicPr preferRelativeResize="0"/>
                   </pic:nvPicPr>
                   <pic:blipFill>
@@ -1630,7 +1630,7 @@
           <wp:inline distB="114300" distT="114300" distL="114300" distR="114300">
             <wp:extent cx="5943600" cy="3708400"/>
             <wp:effectExtent b="0" l="0" r="0" t="0"/>
-            <wp:docPr id="4" name="image5.png"/>
+            <wp:docPr id="5" name="image5.png"/>
             <a:graphic>
               <a:graphicData uri="http://schemas.openxmlformats.org/drawingml/2006/picture">
                 <pic:pic>
@@ -1725,6 +1725,48 @@
         </w:rPr>
         <w:t xml:space="preserve">Visão de Processos </w:t>
       </w:r>
+    </w:p>
+    <w:p>
+      <w:pPr>
+        <w:rPr/>
+      </w:pPr>
+      <w:r>
+        <w:rPr>
+          <w:rtl w:val="0"/>
+        </w:rPr>
+      </w:r>
+    </w:p>
+    <w:p>
+      <w:pPr>
+        <w:rPr>
+          <w:rFonts w:ascii="Arial" w:cs="Arial" w:eastAsia="Arial" w:hAnsi="Arial"/>
+          <w:b w:val="1"/>
+        </w:rPr>
+      </w:pPr>
+      <w:r>
+        <w:rPr>
+          <w:rtl w:val="0"/>
+        </w:rPr>
+      </w:r>
+    </w:p>
+    <w:p>
+      <w:pPr>
+        <w:numPr>
+          <w:ilvl w:val="1"/>
+          <w:numId w:val="4"/>
+        </w:numPr>
+        <w:rPr>
+          <w:vertAlign w:val="baseline"/>
+        </w:rPr>
+      </w:pPr>
+      <w:r>
+        <w:rPr>
+          <w:rFonts w:ascii="Arial" w:cs="Arial" w:eastAsia="Arial" w:hAnsi="Arial"/>
+          <w:b w:val="1"/>
+          <w:rtl w:val="0"/>
+        </w:rPr>
+        <w:t xml:space="preserve">Visão do locador</w:t>
+      </w:r>
       <w:r>
         <w:rPr>
           <w:rtl w:val="0"/>
@@ -1748,17 +1790,8 @@
         <w:ind w:left="720" w:right="0" w:firstLine="0"/>
         <w:jc w:val="left"/>
         <w:rPr>
-          <w:rFonts w:ascii="Times New Roman" w:cs="Times New Roman" w:eastAsia="Times New Roman" w:hAnsi="Times New Roman"/>
-          <w:b w:val="0"/>
           <w:i w:val="1"/>
-          <w:smallCaps w:val="0"/>
-          <w:strike w:val="0"/>
           <w:color w:val="0000ff"/>
-          <w:sz w:val="20"/>
-          <w:szCs w:val="20"/>
-          <w:u w:val="none"/>
-          <w:shd w:fill="auto" w:val="clear"/>
-          <w:vertAlign w:val="baseline"/>
         </w:rPr>
       </w:pPr>
       <w:bookmarkStart w:colFirst="0" w:colLast="0" w:name="_35nkun2" w:id="14"/>
@@ -1770,14 +1803,14 @@
         </w:rPr>
         <w:drawing>
           <wp:inline distB="114300" distT="114300" distL="114300" distR="114300">
-            <wp:extent cx="5943600" cy="2400300"/>
+            <wp:extent cx="5943600" cy="4800600"/>
             <wp:effectExtent b="0" l="0" r="0" t="0"/>
-            <wp:docPr id="5" name="image1.png"/>
+            <wp:docPr id="7" name="image4.png"/>
             <a:graphic>
               <a:graphicData uri="http://schemas.openxmlformats.org/drawingml/2006/picture">
                 <pic:pic>
                   <pic:nvPicPr>
-                    <pic:cNvPr id="0" name="image1.png"/>
+                    <pic:cNvPr id="0" name="image4.png"/>
                     <pic:cNvPicPr preferRelativeResize="0"/>
                   </pic:nvPicPr>
                   <pic:blipFill>
@@ -1790,7 +1823,7 @@
                   <pic:spPr>
                     <a:xfrm>
                       <a:off x="0" y="0"/>
-                      <a:ext cx="5943600" cy="2400300"/>
+                      <a:ext cx="5943600" cy="4800600"/>
                     </a:xfrm>
                     <a:prstGeom prst="rect"/>
                     <a:ln/>
@@ -1800,30 +1833,6 @@
             </a:graphic>
           </wp:inline>
         </w:drawing>
-      </w:r>
-      <w:r>
-        <w:rPr>
-          <w:rtl w:val="0"/>
-        </w:rPr>
-      </w:r>
-    </w:p>
-    <w:p>
-      <w:pPr>
-        <w:pStyle w:val="Heading1"/>
-        <w:numPr>
-          <w:ilvl w:val="0"/>
-          <w:numId w:val="4"/>
-        </w:numPr>
-        <w:ind w:left="360" w:right="0" w:hanging="360"/>
-        <w:rPr/>
-      </w:pPr>
-      <w:r>
-        <w:rPr>
-          <w:b w:val="1"/>
-          <w:vertAlign w:val="baseline"/>
-          <w:rtl w:val="0"/>
-        </w:rPr>
-        <w:t xml:space="preserve">Visão de Implantação </w:t>
       </w:r>
       <w:r>
         <w:rPr>
@@ -1848,6 +1857,196 @@
         <w:ind w:left="720" w:right="0" w:firstLine="0"/>
         <w:jc w:val="left"/>
         <w:rPr>
+          <w:i w:val="1"/>
+          <w:color w:val="0000ff"/>
+        </w:rPr>
+      </w:pPr>
+      <w:bookmarkStart w:colFirst="0" w:colLast="0" w:name="_bdu3reso3who" w:id="15"/>
+      <w:bookmarkEnd w:id="15"/>
+      <w:r>
+        <w:rPr>
+          <w:rtl w:val="0"/>
+        </w:rPr>
+      </w:r>
+    </w:p>
+    <w:p>
+      <w:pPr>
+        <w:keepNext w:val="0"/>
+        <w:keepLines w:val="0"/>
+        <w:widowControl w:val="0"/>
+        <w:numPr>
+          <w:ilvl w:val="1"/>
+          <w:numId w:val="4"/>
+        </w:numPr>
+        <w:pBdr>
+          <w:top w:space="0" w:sz="0" w:val="nil"/>
+          <w:left w:space="0" w:sz="0" w:val="nil"/>
+          <w:bottom w:space="0" w:sz="0" w:val="nil"/>
+          <w:right w:space="0" w:sz="0" w:val="nil"/>
+          <w:between w:space="0" w:sz="0" w:val="nil"/>
+        </w:pBdr>
+        <w:shd w:fill="auto" w:val="clear"/>
+        <w:spacing w:after="120" w:before="0" w:line="240" w:lineRule="auto"/>
+        <w:ind w:right="0"/>
+        <w:jc w:val="left"/>
+        <w:rPr/>
+      </w:pPr>
+      <w:bookmarkStart w:colFirst="0" w:colLast="0" w:name="_foysuutnpaqx" w:id="16"/>
+      <w:bookmarkEnd w:id="16"/>
+      <w:r>
+        <w:rPr>
+          <w:rFonts w:ascii="Arial" w:cs="Arial" w:eastAsia="Arial" w:hAnsi="Arial"/>
+          <w:b w:val="1"/>
+          <w:rtl w:val="0"/>
+        </w:rPr>
+        <w:t xml:space="preserve">Visão do locatário </w:t>
+      </w:r>
+    </w:p>
+    <w:p>
+      <w:pPr>
+        <w:keepNext w:val="0"/>
+        <w:keepLines w:val="0"/>
+        <w:widowControl w:val="0"/>
+        <w:pBdr>
+          <w:top w:space="0" w:sz="0" w:val="nil"/>
+          <w:left w:space="0" w:sz="0" w:val="nil"/>
+          <w:bottom w:space="0" w:sz="0" w:val="nil"/>
+          <w:right w:space="0" w:sz="0" w:val="nil"/>
+          <w:between w:space="0" w:sz="0" w:val="nil"/>
+        </w:pBdr>
+        <w:shd w:fill="auto" w:val="clear"/>
+        <w:spacing w:after="120" w:before="0" w:line="240" w:lineRule="auto"/>
+        <w:ind w:right="0"/>
+        <w:jc w:val="left"/>
+        <w:rPr>
+          <w:rFonts w:ascii="Arial" w:cs="Arial" w:eastAsia="Arial" w:hAnsi="Arial"/>
+          <w:b w:val="1"/>
+        </w:rPr>
+      </w:pPr>
+      <w:bookmarkStart w:colFirst="0" w:colLast="0" w:name="_f5myjcqq4mc" w:id="17"/>
+      <w:bookmarkEnd w:id="17"/>
+      <w:r>
+        <w:rPr>
+          <w:rFonts w:ascii="Arial" w:cs="Arial" w:eastAsia="Arial" w:hAnsi="Arial"/>
+          <w:b w:val="1"/>
+          <w:rtl w:val="0"/>
+        </w:rPr>
+        <w:tab/>
+      </w:r>
+      <w:r>
+        <w:rPr>
+          <w:rFonts w:ascii="Arial" w:cs="Arial" w:eastAsia="Arial" w:hAnsi="Arial"/>
+          <w:b w:val="1"/>
+        </w:rPr>
+        <w:drawing>
+          <wp:inline distB="114300" distT="114300" distL="114300" distR="114300">
+            <wp:extent cx="5943600" cy="4965700"/>
+            <wp:effectExtent b="0" l="0" r="0" t="0"/>
+            <wp:docPr id="3" name="image2.png"/>
+            <a:graphic>
+              <a:graphicData uri="http://schemas.openxmlformats.org/drawingml/2006/picture">
+                <pic:pic>
+                  <pic:nvPicPr>
+                    <pic:cNvPr id="0" name="image2.png"/>
+                    <pic:cNvPicPr preferRelativeResize="0"/>
+                  </pic:nvPicPr>
+                  <pic:blipFill>
+                    <a:blip r:embed="rId13"/>
+                    <a:srcRect b="0" l="0" r="0" t="0"/>
+                    <a:stretch>
+                      <a:fillRect/>
+                    </a:stretch>
+                  </pic:blipFill>
+                  <pic:spPr>
+                    <a:xfrm>
+                      <a:off x="0" y="0"/>
+                      <a:ext cx="5943600" cy="4965700"/>
+                    </a:xfrm>
+                    <a:prstGeom prst="rect"/>
+                    <a:ln/>
+                  </pic:spPr>
+                </pic:pic>
+              </a:graphicData>
+            </a:graphic>
+          </wp:inline>
+        </w:drawing>
+      </w:r>
+      <w:r>
+        <w:rPr>
+          <w:rtl w:val="0"/>
+        </w:rPr>
+      </w:r>
+    </w:p>
+    <w:p>
+      <w:pPr>
+        <w:keepNext w:val="0"/>
+        <w:keepLines w:val="0"/>
+        <w:widowControl w:val="0"/>
+        <w:pBdr>
+          <w:top w:space="0" w:sz="0" w:val="nil"/>
+          <w:left w:space="0" w:sz="0" w:val="nil"/>
+          <w:bottom w:space="0" w:sz="0" w:val="nil"/>
+          <w:right w:space="0" w:sz="0" w:val="nil"/>
+          <w:between w:space="0" w:sz="0" w:val="nil"/>
+        </w:pBdr>
+        <w:shd w:fill="auto" w:val="clear"/>
+        <w:spacing w:after="120" w:before="0" w:line="240" w:lineRule="auto"/>
+        <w:ind w:left="720" w:right="0" w:firstLine="0"/>
+        <w:jc w:val="left"/>
+        <w:rPr>
+          <w:i w:val="1"/>
+          <w:color w:val="0000ff"/>
+        </w:rPr>
+      </w:pPr>
+      <w:bookmarkStart w:colFirst="0" w:colLast="0" w:name="_s0w2dodijuus" w:id="18"/>
+      <w:bookmarkEnd w:id="18"/>
+      <w:r>
+        <w:rPr>
+          <w:rtl w:val="0"/>
+        </w:rPr>
+      </w:r>
+    </w:p>
+    <w:p>
+      <w:pPr>
+        <w:pStyle w:val="Heading1"/>
+        <w:numPr>
+          <w:ilvl w:val="0"/>
+          <w:numId w:val="4"/>
+        </w:numPr>
+        <w:ind w:left="360" w:right="0" w:hanging="360"/>
+        <w:rPr/>
+      </w:pPr>
+      <w:r>
+        <w:rPr>
+          <w:b w:val="1"/>
+          <w:vertAlign w:val="baseline"/>
+          <w:rtl w:val="0"/>
+        </w:rPr>
+        <w:t xml:space="preserve">Visão de Implantação </w:t>
+      </w:r>
+      <w:r>
+        <w:rPr>
+          <w:rtl w:val="0"/>
+        </w:rPr>
+      </w:r>
+    </w:p>
+    <w:p>
+      <w:pPr>
+        <w:keepNext w:val="0"/>
+        <w:keepLines w:val="0"/>
+        <w:widowControl w:val="0"/>
+        <w:pBdr>
+          <w:top w:space="0" w:sz="0" w:val="nil"/>
+          <w:left w:space="0" w:sz="0" w:val="nil"/>
+          <w:bottom w:space="0" w:sz="0" w:val="nil"/>
+          <w:right w:space="0" w:sz="0" w:val="nil"/>
+          <w:between w:space="0" w:sz="0" w:val="nil"/>
+        </w:pBdr>
+        <w:shd w:fill="auto" w:val="clear"/>
+        <w:spacing w:after="120" w:before="0" w:line="240" w:lineRule="auto"/>
+        <w:ind w:left="720" w:right="0" w:firstLine="0"/>
+        <w:jc w:val="left"/>
+        <w:rPr>
           <w:rFonts w:ascii="Times New Roman" w:cs="Times New Roman" w:eastAsia="Times New Roman" w:hAnsi="Times New Roman"/>
           <w:b w:val="0"/>
           <w:i w:val="1"/>
@@ -1861,8 +2060,8 @@
           <w:vertAlign w:val="baseline"/>
         </w:rPr>
       </w:pPr>
-      <w:bookmarkStart w:colFirst="0" w:colLast="0" w:name="_1ksv4uv" w:id="15"/>
-      <w:bookmarkEnd w:id="15"/>
+      <w:bookmarkStart w:colFirst="0" w:colLast="0" w:name="_1ksv4uv" w:id="19"/>
+      <w:bookmarkEnd w:id="19"/>
       <w:r>
         <w:rPr>
           <w:i w:val="1"/>
@@ -1872,16 +2071,16 @@
           <wp:inline distB="114300" distT="114300" distL="114300" distR="114300">
             <wp:extent cx="5914608" cy="3414713"/>
             <wp:effectExtent b="0" l="0" r="0" t="0"/>
-            <wp:docPr id="6" name="image2.png"/>
+            <wp:docPr id="6" name="image7.png"/>
             <a:graphic>
               <a:graphicData uri="http://schemas.openxmlformats.org/drawingml/2006/picture">
                 <pic:pic>
                   <pic:nvPicPr>
-                    <pic:cNvPr id="0" name="image2.png"/>
+                    <pic:cNvPr id="0" name="image7.png"/>
                     <pic:cNvPicPr preferRelativeResize="0"/>
                   </pic:nvPicPr>
                   <pic:blipFill>
-                    <a:blip r:embed="rId13"/>
+                    <a:blip r:embed="rId14"/>
                     <a:srcRect b="2053" l="0" r="0" t="2053"/>
                     <a:stretch>
                       <a:fillRect/>
@@ -1949,8 +2148,8 @@
         <w:jc w:val="left"/>
         <w:rPr/>
       </w:pPr>
-      <w:bookmarkStart w:colFirst="0" w:colLast="0" w:name="_44sinio" w:id="16"/>
-      <w:bookmarkEnd w:id="16"/>
+      <w:bookmarkStart w:colFirst="0" w:colLast="0" w:name="_44sinio" w:id="20"/>
+      <w:bookmarkEnd w:id="20"/>
       <w:r>
         <w:rPr>
           <w:rtl w:val="0"/>
@@ -2049,8 +2248,8 @@
           <w:color w:val="0000ff"/>
         </w:rPr>
       </w:pPr>
-      <w:bookmarkStart w:colFirst="0" w:colLast="0" w:name="_od22lkpjg1a6" w:id="17"/>
-      <w:bookmarkEnd w:id="17"/>
+      <w:bookmarkStart w:colFirst="0" w:colLast="0" w:name="_od22lkpjg1a6" w:id="21"/>
+      <w:bookmarkEnd w:id="21"/>
       <w:r>
         <w:rPr>
           <w:i w:val="1"/>
@@ -2060,16 +2259,16 @@
           <wp:inline distB="114300" distT="114300" distL="114300" distR="114300">
             <wp:extent cx="3481388" cy="3535184"/>
             <wp:effectExtent b="0" l="0" r="0" t="0"/>
-            <wp:docPr id="3" name="image4.png"/>
+            <wp:docPr id="4" name="image3.png"/>
             <a:graphic>
               <a:graphicData uri="http://schemas.openxmlformats.org/drawingml/2006/picture">
                 <pic:pic>
                   <pic:nvPicPr>
-                    <pic:cNvPr id="0" name="image4.png"/>
+                    <pic:cNvPr id="0" name="image3.png"/>
                     <pic:cNvPicPr preferRelativeResize="0"/>
                   </pic:nvPicPr>
                   <pic:blipFill>
-                    <a:blip r:embed="rId14"/>
+                    <a:blip r:embed="rId15"/>
                     <a:srcRect b="6946" l="0" r="0" t="6946"/>
                     <a:stretch>
                       <a:fillRect/>
@@ -2116,8 +2315,8 @@
           <w:color w:val="0000ff"/>
         </w:rPr>
       </w:pPr>
-      <w:bookmarkStart w:colFirst="0" w:colLast="0" w:name="_vj6r7wg5kk9v" w:id="18"/>
-      <w:bookmarkEnd w:id="18"/>
+      <w:bookmarkStart w:colFirst="0" w:colLast="0" w:name="_vj6r7wg5kk9v" w:id="22"/>
+      <w:bookmarkEnd w:id="22"/>
       <w:r>
         <w:rPr>
           <w:rtl w:val="0"/>
@@ -2145,8 +2344,8 @@
           <w:color w:val="0000ff"/>
         </w:rPr>
       </w:pPr>
-      <w:bookmarkStart w:colFirst="0" w:colLast="0" w:name="_rku16hofwq43" w:id="19"/>
-      <w:bookmarkEnd w:id="19"/>
+      <w:bookmarkStart w:colFirst="0" w:colLast="0" w:name="_rku16hofwq43" w:id="23"/>
+      <w:bookmarkEnd w:id="23"/>
       <w:r>
         <w:rPr>
           <w:rtl w:val="0"/>
@@ -2174,8 +2373,8 @@
           <w:color w:val="0000ff"/>
         </w:rPr>
       </w:pPr>
-      <w:bookmarkStart w:colFirst="0" w:colLast="0" w:name="_3u27om6l8rip" w:id="20"/>
-      <w:bookmarkEnd w:id="20"/>
+      <w:bookmarkStart w:colFirst="0" w:colLast="0" w:name="_3u27om6l8rip" w:id="24"/>
+      <w:bookmarkEnd w:id="24"/>
       <w:r>
         <w:rPr>
           <w:rtl w:val="0"/>
@@ -2203,8 +2402,8 @@
           <w:color w:val="0000ff"/>
         </w:rPr>
       </w:pPr>
-      <w:bookmarkStart w:colFirst="0" w:colLast="0" w:name="_66plgmal0qk6" w:id="21"/>
-      <w:bookmarkEnd w:id="21"/>
+      <w:bookmarkStart w:colFirst="0" w:colLast="0" w:name="_66plgmal0qk6" w:id="25"/>
+      <w:bookmarkEnd w:id="25"/>
       <w:r>
         <w:rPr>
           <w:rtl w:val="0"/>
@@ -2232,8 +2431,8 @@
           <w:color w:val="0000ff"/>
         </w:rPr>
       </w:pPr>
-      <w:bookmarkStart w:colFirst="0" w:colLast="0" w:name="_yfxrcotj2unm" w:id="22"/>
-      <w:bookmarkEnd w:id="22"/>
+      <w:bookmarkStart w:colFirst="0" w:colLast="0" w:name="_yfxrcotj2unm" w:id="26"/>
+      <w:bookmarkEnd w:id="26"/>
       <w:r>
         <w:rPr>
           <w:rtl w:val="0"/>
@@ -2261,8 +2460,8 @@
           <w:color w:val="0000ff"/>
         </w:rPr>
       </w:pPr>
-      <w:bookmarkStart w:colFirst="0" w:colLast="0" w:name="_p9x1mqjqanaw" w:id="23"/>
-      <w:bookmarkEnd w:id="23"/>
+      <w:bookmarkStart w:colFirst="0" w:colLast="0" w:name="_p9x1mqjqanaw" w:id="27"/>
+      <w:bookmarkEnd w:id="27"/>
       <w:r>
         <w:rPr>
           <w:rtl w:val="0"/>
@@ -2290,8 +2489,8 @@
           <w:color w:val="0000ff"/>
         </w:rPr>
       </w:pPr>
-      <w:bookmarkStart w:colFirst="0" w:colLast="0" w:name="_t49mx3n3okwh" w:id="24"/>
-      <w:bookmarkEnd w:id="24"/>
+      <w:bookmarkStart w:colFirst="0" w:colLast="0" w:name="_t49mx3n3okwh" w:id="28"/>
+      <w:bookmarkEnd w:id="28"/>
       <w:r>
         <w:rPr>
           <w:rtl w:val="0"/>
@@ -2319,8 +2518,8 @@
           <w:color w:val="0000ff"/>
         </w:rPr>
       </w:pPr>
-      <w:bookmarkStart w:colFirst="0" w:colLast="0" w:name="_e54t5t3pra2l" w:id="25"/>
-      <w:bookmarkEnd w:id="25"/>
+      <w:bookmarkStart w:colFirst="0" w:colLast="0" w:name="_e54t5t3pra2l" w:id="29"/>
+      <w:bookmarkEnd w:id="29"/>
       <w:r>
         <w:rPr>
           <w:rtl w:val="0"/>
@@ -2348,8 +2547,8 @@
           <w:color w:val="0000ff"/>
         </w:rPr>
       </w:pPr>
-      <w:bookmarkStart w:colFirst="0" w:colLast="0" w:name="_erwwj7la68ff" w:id="26"/>
-      <w:bookmarkEnd w:id="26"/>
+      <w:bookmarkStart w:colFirst="0" w:colLast="0" w:name="_erwwj7la68ff" w:id="30"/>
+      <w:bookmarkEnd w:id="30"/>
       <w:r>
         <w:rPr>
           <w:rtl w:val="0"/>
@@ -2377,8 +2576,8 @@
           <w:color w:val="0000ff"/>
         </w:rPr>
       </w:pPr>
-      <w:bookmarkStart w:colFirst="0" w:colLast="0" w:name="_ig92trno0gf1" w:id="27"/>
-      <w:bookmarkEnd w:id="27"/>
+      <w:bookmarkStart w:colFirst="0" w:colLast="0" w:name="_ig92trno0gf1" w:id="31"/>
+      <w:bookmarkEnd w:id="31"/>
       <w:r>
         <w:rPr>
           <w:rtl w:val="0"/>
@@ -2406,8 +2605,8 @@
           <w:color w:val="0000ff"/>
         </w:rPr>
       </w:pPr>
-      <w:bookmarkStart w:colFirst="0" w:colLast="0" w:name="_qobrezqc42j4" w:id="28"/>
-      <w:bookmarkEnd w:id="28"/>
+      <w:bookmarkStart w:colFirst="0" w:colLast="0" w:name="_qobrezqc42j4" w:id="32"/>
+      <w:bookmarkEnd w:id="32"/>
       <w:r>
         <w:rPr>
           <w:rtl w:val="0"/>
@@ -2435,8 +2634,8 @@
           <w:color w:val="0000ff"/>
         </w:rPr>
       </w:pPr>
-      <w:bookmarkStart w:colFirst="0" w:colLast="0" w:name="_e175cqn8v9np" w:id="29"/>
-      <w:bookmarkEnd w:id="29"/>
+      <w:bookmarkStart w:colFirst="0" w:colLast="0" w:name="_e175cqn8v9np" w:id="33"/>
+      <w:bookmarkEnd w:id="33"/>
       <w:r>
         <w:rPr>
           <w:rtl w:val="0"/>
@@ -2464,8 +2663,8 @@
           <w:color w:val="0000ff"/>
         </w:rPr>
       </w:pPr>
-      <w:bookmarkStart w:colFirst="0" w:colLast="0" w:name="_3n7df03whf7g" w:id="30"/>
-      <w:bookmarkEnd w:id="30"/>
+      <w:bookmarkStart w:colFirst="0" w:colLast="0" w:name="_3n7df03whf7g" w:id="34"/>
+      <w:bookmarkEnd w:id="34"/>
       <w:r>
         <w:rPr>
           <w:rtl w:val="0"/>
@@ -2493,8 +2692,8 @@
           <w:color w:val="0000ff"/>
         </w:rPr>
       </w:pPr>
-      <w:bookmarkStart w:colFirst="0" w:colLast="0" w:name="_gj3f8vekhmqu" w:id="31"/>
-      <w:bookmarkEnd w:id="31"/>
+      <w:bookmarkStart w:colFirst="0" w:colLast="0" w:name="_gj3f8vekhmqu" w:id="35"/>
+      <w:bookmarkEnd w:id="35"/>
       <w:r>
         <w:rPr>
           <w:rtl w:val="0"/>
@@ -2522,8 +2721,8 @@
           <w:color w:val="0000ff"/>
         </w:rPr>
       </w:pPr>
-      <w:bookmarkStart w:colFirst="0" w:colLast="0" w:name="_s4ni14tt66l" w:id="32"/>
-      <w:bookmarkEnd w:id="32"/>
+      <w:bookmarkStart w:colFirst="0" w:colLast="0" w:name="_s4ni14tt66l" w:id="36"/>
+      <w:bookmarkEnd w:id="36"/>
       <w:r>
         <w:rPr>
           <w:rtl w:val="0"/>
@@ -2551,8 +2750,8 @@
           <w:color w:val="0000ff"/>
         </w:rPr>
       </w:pPr>
-      <w:bookmarkStart w:colFirst="0" w:colLast="0" w:name="_tu3oqkxgz2fc" w:id="33"/>
-      <w:bookmarkEnd w:id="33"/>
+      <w:bookmarkStart w:colFirst="0" w:colLast="0" w:name="_tu3oqkxgz2fc" w:id="37"/>
+      <w:bookmarkEnd w:id="37"/>
       <w:r>
         <w:rPr>
           <w:rtl w:val="0"/>
@@ -2621,7 +2820,7 @@
                     <pic:cNvPicPr preferRelativeResize="0"/>
                   </pic:nvPicPr>
                   <pic:blipFill>
-                    <a:blip r:embed="rId15"/>
+                    <a:blip r:embed="rId16"/>
                     <a:srcRect b="0" l="0" r="0" t="0"/>
                     <a:stretch>
                       <a:fillRect/>

</xml_diff>